<commit_message>
Documento - Desarrollo:Sistemas de Control - Resultados. Diagramas.
</commit_message>
<xml_diff>
--- a/Documento/Capítulo 5 - Resultados.docx
+++ b/Documento/Capítulo 5 - Resultados.docx
@@ -600,9 +600,28 @@
       <w:r>
         <w:rPr>
           <w:rFonts w:ascii="Arial" w:hAnsi="Arial" w:cs="Arial"/>
-          <w:highlight w:val="yellow"/>
-        </w:rPr>
-        <w:t>[  ].</w:t>
+        </w:rPr>
+        <w:t>[</w:t>
+      </w:r>
+      <w:proofErr w:type="spellStart"/>
+      <w:r>
+        <w:rPr>
+          <w:rFonts w:ascii="Arial" w:hAnsi="Arial" w:cs="Arial"/>
+        </w:rPr>
+        <w:t>Kivrak</w:t>
+      </w:r>
+      <w:proofErr w:type="spellEnd"/>
+      <w:r>
+        <w:rPr>
+          <w:rFonts w:ascii="Arial" w:hAnsi="Arial" w:cs="Arial"/>
+        </w:rPr>
+        <w:t xml:space="preserve"> 2006</w:t>
+      </w:r>
+      <w:r>
+        <w:rPr>
+          <w:rFonts w:ascii="Arial" w:hAnsi="Arial" w:cs="Arial"/>
+        </w:rPr>
+        <w:t>].</w:t>
       </w:r>
     </w:p>
     <w:p>
@@ -622,16 +641,8 @@
         <w:rPr>
           <w:rFonts w:ascii="Arial" w:hAnsi="Arial" w:cs="Arial"/>
         </w:rPr>
-        <w:t xml:space="preserve">Implementación en </w:t>
-      </w:r>
-      <w:proofErr w:type="spellStart"/>
-      <w:r>
-        <w:rPr>
-          <w:rFonts w:ascii="Arial" w:hAnsi="Arial" w:cs="Arial"/>
-        </w:rPr>
-        <w:t>Simulink</w:t>
-      </w:r>
-      <w:proofErr w:type="spellEnd"/>
+        <w:t>Implementación en MATLAB</w:t>
+      </w:r>
       <w:r>
         <w:rPr>
           <w:rFonts w:ascii="Arial" w:hAnsi="Arial" w:cs="Arial"/>
@@ -670,16 +681,14 @@
         <w:rPr>
           <w:rFonts w:ascii="Arial" w:hAnsi="Arial" w:cs="Arial"/>
         </w:rPr>
-        <w:t xml:space="preserve">Implementación y simulación en </w:t>
-      </w:r>
-      <w:proofErr w:type="spellStart"/>
-      <w:r>
-        <w:rPr>
-          <w:rFonts w:ascii="Arial" w:hAnsi="Arial" w:cs="Arial"/>
-        </w:rPr>
-        <w:t>Simulink</w:t>
-      </w:r>
-      <w:proofErr w:type="spellEnd"/>
+        <w:t>Impleme</w:t>
+      </w:r>
+      <w:r>
+        <w:rPr>
+          <w:rFonts w:ascii="Arial" w:hAnsi="Arial" w:cs="Arial"/>
+        </w:rPr>
+        <w:t>ntación y simulación en MATLAB</w:t>
+      </w:r>
       <w:r>
         <w:rPr>
           <w:rFonts w:ascii="Arial" w:hAnsi="Arial" w:cs="Arial"/>
@@ -691,7 +700,19 @@
           <w:rFonts w:ascii="Arial" w:hAnsi="Arial" w:cs="Arial"/>
         </w:rPr>
         <w:lastRenderedPageBreak/>
-        <w:t xml:space="preserve">PID de posición angular, velocidad angular y altura del </w:t>
+        <w:t>PID de posición angular, velocidad angular</w:t>
+      </w:r>
+      <w:r>
+        <w:rPr>
+          <w:rFonts w:ascii="Arial" w:hAnsi="Arial" w:cs="Arial"/>
+        </w:rPr>
+        <w:t>, y altura</w:t>
+      </w:r>
+      <w:r>
+        <w:rPr>
+          <w:rFonts w:ascii="Arial" w:hAnsi="Arial" w:cs="Arial"/>
+        </w:rPr>
+        <w:t xml:space="preserve"> del </w:t>
       </w:r>
       <w:proofErr w:type="spellStart"/>
       <w:r>

</xml_diff>

<commit_message>
Documento - Algunas correcciones.
</commit_message>
<xml_diff>
--- a/Documento/Capítulo 5 - Resultados.docx
+++ b/Documento/Capítulo 5 - Resultados.docx
@@ -54,43 +54,7 @@
           <w:b/>
           <w:szCs w:val="24"/>
         </w:rPr>
-        <w:t xml:space="preserve">Diseñar e implementar un </w:t>
-      </w:r>
-      <w:proofErr w:type="spellStart"/>
-      <w:r>
-        <w:rPr>
-          <w:rFonts w:ascii="Arial" w:hAnsi="Arial" w:cs="Arial"/>
-          <w:b/>
-          <w:szCs w:val="24"/>
-        </w:rPr>
-        <w:t>cuadricóptero</w:t>
-      </w:r>
-      <w:proofErr w:type="spellEnd"/>
-      <w:r>
-        <w:rPr>
-          <w:rFonts w:ascii="Arial" w:hAnsi="Arial" w:cs="Arial"/>
-          <w:b/>
-          <w:szCs w:val="24"/>
-        </w:rPr>
-        <w:t xml:space="preserve"> con una unidad de control basada en </w:t>
-      </w:r>
-      <w:proofErr w:type="spellStart"/>
-      <w:r>
-        <w:rPr>
-          <w:rFonts w:ascii="Arial" w:hAnsi="Arial" w:cs="Arial"/>
-          <w:b/>
-          <w:szCs w:val="24"/>
-        </w:rPr>
-        <w:t>Arduino</w:t>
-      </w:r>
-      <w:proofErr w:type="spellEnd"/>
-      <w:r>
-        <w:rPr>
-          <w:rFonts w:ascii="Arial" w:hAnsi="Arial" w:cs="Arial"/>
-          <w:b/>
-          <w:szCs w:val="24"/>
-        </w:rPr>
-        <w:t>.</w:t>
+        <w:t>Diseñar e implementar un cuadricóptero con una unidad de control basada en Arduino.</w:t>
       </w:r>
     </w:p>
     <w:p>
@@ -130,27 +94,13 @@
         <w:rPr>
           <w:rFonts w:ascii="Arial" w:hAnsi="Arial" w:cs="Arial"/>
         </w:rPr>
-        <w:t xml:space="preserve">Módulo de alimentación y control de motores de corriente </w:t>
-      </w:r>
-      <w:proofErr w:type="gramStart"/>
-      <w:r>
-        <w:rPr>
-          <w:rFonts w:ascii="Arial" w:hAnsi="Arial" w:cs="Arial"/>
-        </w:rPr>
-        <w:t>conti</w:t>
-      </w:r>
-      <w:r>
-        <w:rPr>
-          <w:rFonts w:ascii="Arial" w:hAnsi="Arial" w:cs="Arial"/>
-        </w:rPr>
-        <w:t>nua</w:t>
-      </w:r>
-      <w:proofErr w:type="gramEnd"/>
-      <w:r>
-        <w:rPr>
-          <w:rFonts w:ascii="Arial" w:hAnsi="Arial" w:cs="Arial"/>
-        </w:rPr>
-        <w:t>.</w:t>
+        <w:t>Módulo de alimentación y control de motores de corriente conti</w:t>
+      </w:r>
+      <w:r>
+        <w:rPr>
+          <w:rFonts w:ascii="Arial" w:hAnsi="Arial" w:cs="Arial"/>
+        </w:rPr>
+        <w:t>nua.</w:t>
       </w:r>
     </w:p>
     <w:p>
@@ -210,16 +160,8 @@
         <w:rPr>
           <w:rFonts w:ascii="Arial" w:hAnsi="Arial" w:cs="Arial"/>
         </w:rPr>
-        <w:t xml:space="preserve">Implementación para </w:t>
-      </w:r>
-      <w:proofErr w:type="spellStart"/>
-      <w:r>
-        <w:rPr>
-          <w:rFonts w:ascii="Arial" w:hAnsi="Arial" w:cs="Arial"/>
-        </w:rPr>
-        <w:t>Arduino</w:t>
-      </w:r>
-      <w:proofErr w:type="spellEnd"/>
+        <w:t>Implementación para Arduino</w:t>
+      </w:r>
       <w:r>
         <w:rPr>
           <w:rFonts w:ascii="Arial" w:hAnsi="Arial" w:cs="Arial"/>
@@ -236,21 +178,7 @@
         <w:rPr>
           <w:rFonts w:ascii="Arial" w:hAnsi="Arial" w:cs="Arial"/>
         </w:rPr>
-        <w:t xml:space="preserve">lgoritmo para estimación de posición angular del </w:t>
-      </w:r>
-      <w:proofErr w:type="spellStart"/>
-      <w:r>
-        <w:rPr>
-          <w:rFonts w:ascii="Arial" w:hAnsi="Arial" w:cs="Arial"/>
-        </w:rPr>
-        <w:t>cuadricóptero</w:t>
-      </w:r>
-      <w:proofErr w:type="spellEnd"/>
-      <w:r>
-        <w:rPr>
-          <w:rFonts w:ascii="Arial" w:hAnsi="Arial" w:cs="Arial"/>
-        </w:rPr>
-        <w:t xml:space="preserve"> a partir de mediciones</w:t>
+        <w:t>lgoritmo para estimación de posición angular del cuadricóptero a partir de mediciones</w:t>
       </w:r>
       <w:r>
         <w:rPr>
@@ -294,16 +222,8 @@
         <w:rPr>
           <w:rFonts w:ascii="Arial" w:hAnsi="Arial" w:cs="Arial"/>
         </w:rPr>
-        <w:t xml:space="preserve">Implementación para </w:t>
-      </w:r>
-      <w:proofErr w:type="spellStart"/>
-      <w:r>
-        <w:rPr>
-          <w:rFonts w:ascii="Arial" w:hAnsi="Arial" w:cs="Arial"/>
-        </w:rPr>
-        <w:t>Arduino</w:t>
-      </w:r>
-      <w:proofErr w:type="spellEnd"/>
+        <w:t>Implementación para Arduino</w:t>
+      </w:r>
       <w:r>
         <w:rPr>
           <w:rFonts w:ascii="Arial" w:hAnsi="Arial" w:cs="Arial"/>
@@ -320,21 +240,7 @@
         <w:rPr>
           <w:rFonts w:ascii="Arial" w:hAnsi="Arial" w:cs="Arial"/>
         </w:rPr>
-        <w:t xml:space="preserve">lgoritmo para estimación de altura del </w:t>
-      </w:r>
-      <w:proofErr w:type="spellStart"/>
-      <w:r>
-        <w:rPr>
-          <w:rFonts w:ascii="Arial" w:hAnsi="Arial" w:cs="Arial"/>
-        </w:rPr>
-        <w:t>cuadricóptero</w:t>
-      </w:r>
-      <w:proofErr w:type="spellEnd"/>
-      <w:r>
-        <w:rPr>
-          <w:rFonts w:ascii="Arial" w:hAnsi="Arial" w:cs="Arial"/>
-        </w:rPr>
-        <w:t xml:space="preserve"> a partir </w:t>
+        <w:t xml:space="preserve">lgoritmo para estimación de altura del cuadricóptero a partir </w:t>
       </w:r>
       <w:r>
         <w:rPr>
@@ -380,33 +286,8 @@
           <w:rFonts w:ascii="Arial" w:hAnsi="Arial" w:cs="Arial"/>
           <w:b/>
         </w:rPr>
-        <w:t xml:space="preserve">Objetivo II - Diseñar e implementar una interfaz de comunicación inalámbrica entre el </w:t>
-      </w:r>
-      <w:proofErr w:type="spellStart"/>
-      <w:r>
-        <w:rPr>
-          <w:rFonts w:ascii="Arial" w:hAnsi="Arial" w:cs="Arial"/>
-          <w:b/>
-        </w:rPr>
-        <w:t>cuadricóptero</w:t>
-      </w:r>
-      <w:proofErr w:type="spellEnd"/>
-      <w:r>
-        <w:rPr>
-          <w:rFonts w:ascii="Arial" w:hAnsi="Arial" w:cs="Arial"/>
-          <w:b/>
-        </w:rPr>
-        <w:t xml:space="preserve"> y una computadora para tareas de encendido, apagado, movimientos simples en tres dimensiones y recopilación de información de los sensores del </w:t>
-      </w:r>
-      <w:proofErr w:type="spellStart"/>
-      <w:r>
-        <w:rPr>
-          <w:rFonts w:ascii="Arial" w:hAnsi="Arial" w:cs="Arial"/>
-          <w:b/>
-        </w:rPr>
-        <w:t>cuadricóptero</w:t>
-      </w:r>
-      <w:proofErr w:type="spellEnd"/>
+        <w:t>Objetivo II - Diseñar e implementar una interfaz de comunicación inalámbrica entre el cuadricóptero y una computadora para tareas de encendido, apagado, movimientos simples en tres dimensiones y recopilación de información de los sensores del cuadricóptero</w:t>
+      </w:r>
       <w:r>
         <w:rPr>
           <w:rFonts w:ascii="Arial" w:hAnsi="Arial" w:cs="Arial"/>
@@ -438,22 +319,14 @@
         <w:rPr>
           <w:rFonts w:ascii="Arial" w:hAnsi="Arial" w:cs="Arial"/>
         </w:rPr>
-        <w:t>n inalámbrica para el envío de comandos de encendido y movimientos simples en tres dimensiones</w:t>
-      </w:r>
-      <w:proofErr w:type="gramStart"/>
+        <w:t>n inalámbrica para el envío de comandos de encendido y movimientos simples en tres dimensiones.</w:t>
+      </w:r>
       <w:r>
         <w:rPr>
           <w:rFonts w:ascii="Arial" w:hAnsi="Arial" w:cs="Arial"/>
         </w:rPr>
         <w:t>.</w:t>
       </w:r>
-      <w:r>
-        <w:rPr>
-          <w:rFonts w:ascii="Arial" w:hAnsi="Arial" w:cs="Arial"/>
-        </w:rPr>
-        <w:t>.</w:t>
-      </w:r>
-      <w:proofErr w:type="gramEnd"/>
     </w:p>
     <w:p>
       <w:pPr>
@@ -517,23 +390,7 @@
           <w:rFonts w:ascii="Arial" w:hAnsi="Arial" w:cs="Arial"/>
           <w:b/>
         </w:rPr>
-        <w:t xml:space="preserve">Objetivo IV - Diseñar e implementar un algoritmo Proporcional-Integral-Derivativo que permita la estabilización del </w:t>
-      </w:r>
-      <w:proofErr w:type="spellStart"/>
-      <w:r>
-        <w:rPr>
-          <w:rFonts w:ascii="Arial" w:hAnsi="Arial" w:cs="Arial"/>
-          <w:b/>
-        </w:rPr>
-        <w:t>cuadricóptero</w:t>
-      </w:r>
-      <w:proofErr w:type="spellEnd"/>
-      <w:r>
-        <w:rPr>
-          <w:rFonts w:ascii="Arial" w:hAnsi="Arial" w:cs="Arial"/>
-          <w:b/>
-        </w:rPr>
-        <w:t>.</w:t>
+        <w:t>Objetivo IV - Diseñar e implementar un algoritmo Proporcional-Integral-Derivativo que permita la estabilización del cuadricóptero.</w:t>
       </w:r>
     </w:p>
     <w:p>
@@ -553,75 +410,31 @@
         <w:rPr>
           <w:rFonts w:ascii="Arial" w:hAnsi="Arial" w:cs="Arial"/>
         </w:rPr>
-        <w:t xml:space="preserve">Demostración de </w:t>
-      </w:r>
-      <w:proofErr w:type="spellStart"/>
-      <w:r>
-        <w:rPr>
-          <w:rFonts w:ascii="Arial" w:hAnsi="Arial" w:cs="Arial"/>
-        </w:rPr>
-        <w:t>controlabilidad</w:t>
-      </w:r>
-      <w:proofErr w:type="spellEnd"/>
-      <w:r>
-        <w:rPr>
-          <w:rFonts w:ascii="Arial" w:hAnsi="Arial" w:cs="Arial"/>
-        </w:rPr>
-        <w:t xml:space="preserve"> y </w:t>
-      </w:r>
-      <w:proofErr w:type="spellStart"/>
-      <w:r>
-        <w:rPr>
-          <w:rFonts w:ascii="Arial" w:hAnsi="Arial" w:cs="Arial"/>
-        </w:rPr>
-        <w:t>observabilidad</w:t>
-      </w:r>
-      <w:proofErr w:type="spellEnd"/>
-      <w:r>
-        <w:rPr>
-          <w:rFonts w:ascii="Arial" w:hAnsi="Arial" w:cs="Arial"/>
-        </w:rPr>
-        <w:t xml:space="preserve"> del </w:t>
-      </w:r>
-      <w:proofErr w:type="spellStart"/>
-      <w:r>
-        <w:rPr>
-          <w:rFonts w:ascii="Arial" w:hAnsi="Arial" w:cs="Arial"/>
-        </w:rPr>
-        <w:t>cuadricóptero</w:t>
-      </w:r>
-      <w:proofErr w:type="spellEnd"/>
-      <w:r>
-        <w:rPr>
-          <w:rFonts w:ascii="Arial" w:hAnsi="Arial" w:cs="Arial"/>
-        </w:rPr>
-        <w:t xml:space="preserve"> a partir del modelo desarrollado en </w:t>
-      </w:r>
-      <w:r>
-        <w:rPr>
-          <w:rFonts w:ascii="Arial" w:hAnsi="Arial" w:cs="Arial"/>
-        </w:rPr>
-        <w:t>[</w:t>
-      </w:r>
-      <w:proofErr w:type="spellStart"/>
-      <w:r>
-        <w:rPr>
-          <w:rFonts w:ascii="Arial" w:hAnsi="Arial" w:cs="Arial"/>
-        </w:rPr>
-        <w:t>Kivrak</w:t>
-      </w:r>
-      <w:proofErr w:type="spellEnd"/>
-      <w:r>
-        <w:rPr>
-          <w:rFonts w:ascii="Arial" w:hAnsi="Arial" w:cs="Arial"/>
-        </w:rPr>
-        <w:t xml:space="preserve"> 2006</w:t>
-      </w:r>
-      <w:r>
-        <w:rPr>
-          <w:rFonts w:ascii="Arial" w:hAnsi="Arial" w:cs="Arial"/>
-        </w:rPr>
-        <w:t>].</w:t>
+        <w:t>Implementación en MATLAB</w:t>
+      </w:r>
+      <w:r>
+        <w:rPr>
+          <w:rFonts w:ascii="Arial" w:hAnsi="Arial" w:cs="Arial"/>
+        </w:rPr>
+        <w:t xml:space="preserve"> del modelo físico del cuadricóptero</w:t>
+      </w:r>
+      <w:r>
+        <w:rPr>
+          <w:rFonts w:ascii="Arial" w:hAnsi="Arial" w:cs="Arial"/>
+        </w:rPr>
+        <w:t xml:space="preserve"> Draganflyer V desarrollado en </w:t>
+      </w:r>
+      <w:r>
+        <w:rPr>
+          <w:rFonts w:ascii="Arial" w:hAnsi="Arial" w:cs="Arial"/>
+        </w:rPr>
+        <w:t>[Kivrak 2006]</w:t>
+      </w:r>
+      <w:r>
+        <w:rPr>
+          <w:rFonts w:ascii="Arial" w:hAnsi="Arial" w:cs="Arial"/>
+        </w:rPr>
+        <w:t>.</w:t>
       </w:r>
     </w:p>
     <w:p>
@@ -641,27 +454,31 @@
         <w:rPr>
           <w:rFonts w:ascii="Arial" w:hAnsi="Arial" w:cs="Arial"/>
         </w:rPr>
-        <w:t>Implementación en MATLAB</w:t>
-      </w:r>
-      <w:r>
-        <w:rPr>
-          <w:rFonts w:ascii="Arial" w:hAnsi="Arial" w:cs="Arial"/>
-        </w:rPr>
-        <w:t xml:space="preserve"> del modelo físico del </w:t>
-      </w:r>
-      <w:proofErr w:type="spellStart"/>
-      <w:r>
-        <w:rPr>
-          <w:rFonts w:ascii="Arial" w:hAnsi="Arial" w:cs="Arial"/>
-        </w:rPr>
-        <w:t>cuadricóptero</w:t>
-      </w:r>
-      <w:proofErr w:type="spellEnd"/>
-      <w:r>
-        <w:rPr>
-          <w:rFonts w:ascii="Arial" w:hAnsi="Arial" w:cs="Arial"/>
-        </w:rPr>
-        <w:t>.</w:t>
+        <w:t>Impleme</w:t>
+      </w:r>
+      <w:r>
+        <w:rPr>
+          <w:rFonts w:ascii="Arial" w:hAnsi="Arial" w:cs="Arial"/>
+        </w:rPr>
+        <w:t>ntación y simulación en MATLAB</w:t>
+      </w:r>
+      <w:r>
+        <w:rPr>
+          <w:rFonts w:ascii="Arial" w:hAnsi="Arial" w:cs="Arial"/>
+        </w:rPr>
+        <w:t xml:space="preserve"> de los algoritmos de control PID de posición angular, velocidad angular</w:t>
+      </w:r>
+      <w:r>
+        <w:rPr>
+          <w:rFonts w:ascii="Arial" w:hAnsi="Arial" w:cs="Arial"/>
+        </w:rPr>
+        <w:t>, y altura</w:t>
+      </w:r>
+      <w:r>
+        <w:rPr>
+          <w:rFonts w:ascii="Arial" w:hAnsi="Arial" w:cs="Arial"/>
+        </w:rPr>
+        <w:t xml:space="preserve"> del cuadricóptero.</w:t>
       </w:r>
     </w:p>
     <w:p>
@@ -681,52 +498,55 @@
         <w:rPr>
           <w:rFonts w:ascii="Arial" w:hAnsi="Arial" w:cs="Arial"/>
         </w:rPr>
-        <w:t>Impleme</w:t>
-      </w:r>
-      <w:r>
-        <w:rPr>
-          <w:rFonts w:ascii="Arial" w:hAnsi="Arial" w:cs="Arial"/>
-        </w:rPr>
-        <w:t>ntación y simulación en MATLAB</w:t>
-      </w:r>
-      <w:r>
-        <w:rPr>
-          <w:rFonts w:ascii="Arial" w:hAnsi="Arial" w:cs="Arial"/>
-        </w:rPr>
-        <w:t xml:space="preserve"> de los algoritmos de control </w:t>
-      </w:r>
-      <w:r>
-        <w:rPr>
-          <w:rFonts w:ascii="Arial" w:hAnsi="Arial" w:cs="Arial"/>
-        </w:rPr>
         <w:lastRenderedPageBreak/>
-        <w:t>PID de posición angular, velocidad angular</w:t>
-      </w:r>
-      <w:r>
-        <w:rPr>
-          <w:rFonts w:ascii="Arial" w:hAnsi="Arial" w:cs="Arial"/>
-        </w:rPr>
-        <w:t>, y altura</w:t>
-      </w:r>
-      <w:r>
-        <w:rPr>
-          <w:rFonts w:ascii="Arial" w:hAnsi="Arial" w:cs="Arial"/>
-        </w:rPr>
-        <w:t xml:space="preserve"> del </w:t>
-      </w:r>
-      <w:proofErr w:type="spellStart"/>
-      <w:r>
-        <w:rPr>
-          <w:rFonts w:ascii="Arial" w:hAnsi="Arial" w:cs="Arial"/>
-        </w:rPr>
-        <w:t>cuadricóptero</w:t>
-      </w:r>
-      <w:proofErr w:type="spellEnd"/>
-      <w:r>
-        <w:rPr>
-          <w:rFonts w:ascii="Arial" w:hAnsi="Arial" w:cs="Arial"/>
-        </w:rPr>
-        <w:t>.</w:t>
+        <w:t>Implementación en el lenguaje de programación</w:t>
+      </w:r>
+      <w:r>
+        <w:rPr>
+          <w:rFonts w:ascii="Arial" w:hAnsi="Arial" w:cs="Arial"/>
+        </w:rPr>
+        <w:t xml:space="preserve"> Arduino de algoritmos de control</w:t>
+      </w:r>
+      <w:r>
+        <w:rPr>
+          <w:rFonts w:ascii="Arial" w:hAnsi="Arial" w:cs="Arial"/>
+        </w:rPr>
+        <w:t xml:space="preserve"> PID</w:t>
+      </w:r>
+      <w:r>
+        <w:rPr>
+          <w:rFonts w:ascii="Arial" w:hAnsi="Arial" w:cs="Arial"/>
+        </w:rPr>
+        <w:t xml:space="preserve"> de posición angular, velocidad angular y altura del cuadricóptero.</w:t>
+      </w:r>
+    </w:p>
+    <w:p>
+      <w:pPr>
+        <w:pStyle w:val="Sinespaciado"/>
+        <w:numPr>
+          <w:ilvl w:val="0"/>
+          <w:numId w:val="7"/>
+        </w:numPr>
+        <w:spacing w:line="360" w:lineRule="auto"/>
+        <w:jc w:val="both"/>
+        <w:rPr>
+          <w:rFonts w:ascii="Arial" w:hAnsi="Arial" w:cs="Arial"/>
+          <w:b/>
+        </w:rPr>
+      </w:pPr>
+      <w:r>
+        <w:rPr>
+          <w:rFonts w:ascii="Arial" w:hAnsi="Arial" w:cs="Arial"/>
+          <w:b/>
+        </w:rPr>
+        <w:t xml:space="preserve">Objetivo </w:t>
+      </w:r>
+      <w:r>
+        <w:rPr>
+          <w:rFonts w:ascii="Arial" w:hAnsi="Arial" w:cs="Arial"/>
+          <w:b/>
+        </w:rPr>
+        <w:t>V - Diseñar e implementar una plataforma de pruebas en tiempo real:</w:t>
       </w:r>
     </w:p>
     <w:p>
@@ -746,82 +566,7 @@
         <w:rPr>
           <w:rFonts w:ascii="Arial" w:hAnsi="Arial" w:cs="Arial"/>
         </w:rPr>
-        <w:t>Implementación en el lenguaje de programación</w:t>
-      </w:r>
-      <w:r>
-        <w:rPr>
-          <w:rFonts w:ascii="Arial" w:hAnsi="Arial" w:cs="Arial"/>
-        </w:rPr>
-        <w:t xml:space="preserve"> </w:t>
-      </w:r>
-      <w:proofErr w:type="spellStart"/>
-      <w:r>
-        <w:rPr>
-          <w:rFonts w:ascii="Arial" w:hAnsi="Arial" w:cs="Arial"/>
-        </w:rPr>
-        <w:t>Arduino</w:t>
-      </w:r>
-      <w:proofErr w:type="spellEnd"/>
-      <w:r>
-        <w:rPr>
-          <w:rFonts w:ascii="Arial" w:hAnsi="Arial" w:cs="Arial"/>
-        </w:rPr>
-        <w:t xml:space="preserve"> de algoritmos de control</w:t>
-      </w:r>
-      <w:r>
-        <w:rPr>
-          <w:rFonts w:ascii="Arial" w:hAnsi="Arial" w:cs="Arial"/>
-        </w:rPr>
-        <w:t xml:space="preserve"> PID</w:t>
-      </w:r>
-      <w:r>
-        <w:rPr>
-          <w:rFonts w:ascii="Arial" w:hAnsi="Arial" w:cs="Arial"/>
-        </w:rPr>
-        <w:t xml:space="preserve"> de posición angular, velocidad angular y altura del </w:t>
-      </w:r>
-      <w:proofErr w:type="spellStart"/>
-      <w:r>
-        <w:rPr>
-          <w:rFonts w:ascii="Arial" w:hAnsi="Arial" w:cs="Arial"/>
-        </w:rPr>
-        <w:t>cuadricóptero</w:t>
-      </w:r>
-      <w:proofErr w:type="spellEnd"/>
-      <w:r>
-        <w:rPr>
-          <w:rFonts w:ascii="Arial" w:hAnsi="Arial" w:cs="Arial"/>
-        </w:rPr>
-        <w:t>.</w:t>
-      </w:r>
-    </w:p>
-    <w:p>
-      <w:pPr>
-        <w:pStyle w:val="Sinespaciado"/>
-        <w:numPr>
-          <w:ilvl w:val="0"/>
-          <w:numId w:val="7"/>
-        </w:numPr>
-        <w:spacing w:line="360" w:lineRule="auto"/>
-        <w:jc w:val="both"/>
-        <w:rPr>
-          <w:rFonts w:ascii="Arial" w:hAnsi="Arial" w:cs="Arial"/>
-          <w:b/>
-        </w:rPr>
-      </w:pPr>
-      <w:r>
-        <w:rPr>
-          <w:rFonts w:ascii="Arial" w:hAnsi="Arial" w:cs="Arial"/>
-          <w:b/>
-        </w:rPr>
-        <w:t xml:space="preserve">Objetivo </w:t>
-      </w:r>
-      <w:r>
-        <w:rPr>
-          <w:rFonts w:ascii="Arial" w:hAnsi="Arial" w:cs="Arial"/>
-          <w:b/>
-        </w:rPr>
-        <w:t>V - Diseñar e implementar una plataforma de pruebas en tiempo real:</w:t>
+        <w:t>Plataforma de madera para la realización de pruebas de estabilización en los ejes de Pitch y Roll, por separado.</w:t>
       </w:r>
     </w:p>
     <w:p>
@@ -841,7 +586,19 @@
         <w:rPr>
           <w:rFonts w:ascii="Arial" w:hAnsi="Arial" w:cs="Arial"/>
         </w:rPr>
-        <w:t>Plataforma de madera para la realización de pruebas de estabilización en los ejes de Pitch y Roll, por separado.</w:t>
+        <w:t>Scripts para la realización de análisis de respuesta en frecuencia de</w:t>
+      </w:r>
+      <w:r>
+        <w:rPr>
+          <w:rFonts w:ascii="Arial" w:hAnsi="Arial" w:cs="Arial"/>
+        </w:rPr>
+        <w:t xml:space="preserve"> los sensores del cuadricóptero</w:t>
+      </w:r>
+      <w:r>
+        <w:rPr>
+          <w:rFonts w:ascii="Arial" w:hAnsi="Arial" w:cs="Arial"/>
+        </w:rPr>
+        <w:t>.</w:t>
       </w:r>
     </w:p>
     <w:p>
@@ -861,46 +618,6 @@
         <w:rPr>
           <w:rFonts w:ascii="Arial" w:hAnsi="Arial" w:cs="Arial"/>
         </w:rPr>
-        <w:t>Scripts para la realización de análisis de respuesta en frecuencia de</w:t>
-      </w:r>
-      <w:r>
-        <w:rPr>
-          <w:rFonts w:ascii="Arial" w:hAnsi="Arial" w:cs="Arial"/>
-        </w:rPr>
-        <w:t xml:space="preserve"> los sensores del </w:t>
-      </w:r>
-      <w:proofErr w:type="spellStart"/>
-      <w:r>
-        <w:rPr>
-          <w:rFonts w:ascii="Arial" w:hAnsi="Arial" w:cs="Arial"/>
-        </w:rPr>
-        <w:t>cuadricóptero</w:t>
-      </w:r>
-      <w:proofErr w:type="spellEnd"/>
-      <w:r>
-        <w:rPr>
-          <w:rFonts w:ascii="Arial" w:hAnsi="Arial" w:cs="Arial"/>
-        </w:rPr>
-        <w:t>.</w:t>
-      </w:r>
-    </w:p>
-    <w:p>
-      <w:pPr>
-        <w:pStyle w:val="Sinespaciado"/>
-        <w:numPr>
-          <w:ilvl w:val="1"/>
-          <w:numId w:val="7"/>
-        </w:numPr>
-        <w:spacing w:line="360" w:lineRule="auto"/>
-        <w:jc w:val="both"/>
-        <w:rPr>
-          <w:rFonts w:ascii="Arial" w:hAnsi="Arial" w:cs="Arial"/>
-        </w:rPr>
-      </w:pPr>
-      <w:r>
-        <w:rPr>
-          <w:rFonts w:ascii="Arial" w:hAnsi="Arial" w:cs="Arial"/>
-        </w:rPr>
         <w:t>Aplicación de escritorio</w:t>
       </w:r>
       <w:r>
@@ -943,36 +660,14 @@
         <w:rPr>
           <w:rFonts w:ascii="Arial" w:hAnsi="Arial" w:cs="Arial"/>
         </w:rPr>
-        <w:t xml:space="preserve">manejo de un control Logitech </w:t>
-      </w:r>
-      <w:proofErr w:type="spellStart"/>
-      <w:r>
-        <w:rPr>
-          <w:rFonts w:ascii="Arial" w:hAnsi="Arial" w:cs="Arial"/>
-        </w:rPr>
-        <w:t>Rumblepad</w:t>
-      </w:r>
-      <w:proofErr w:type="spellEnd"/>
-      <w:r>
-        <w:rPr>
-          <w:rFonts w:ascii="Arial" w:hAnsi="Arial" w:cs="Arial"/>
-        </w:rPr>
-        <w:t xml:space="preserve"> 2, comunicación mediante puerto serial con el módulo XBEE Explorer USB para comando</w:t>
-      </w:r>
-      <w:r>
-        <w:rPr>
-          <w:rFonts w:ascii="Arial" w:hAnsi="Arial" w:cs="Arial"/>
-        </w:rPr>
-        <w:t xml:space="preserve"> remoto del </w:t>
-      </w:r>
-      <w:proofErr w:type="spellStart"/>
-      <w:r>
-        <w:rPr>
-          <w:rFonts w:ascii="Arial" w:hAnsi="Arial" w:cs="Arial"/>
-        </w:rPr>
-        <w:t>cuadricóptero</w:t>
-      </w:r>
-      <w:proofErr w:type="spellEnd"/>
+        <w:t>manejo de un control Logitech Rumblepad 2, comunicación mediante puerto serial con el módulo XBEE Explorer USB para comando</w:t>
+      </w:r>
+      <w:r>
+        <w:rPr>
+          <w:rFonts w:ascii="Arial" w:hAnsi="Arial" w:cs="Arial"/>
+        </w:rPr>
+        <w:t xml:space="preserve"> remoto del cuadricóptero</w:t>
+      </w:r>
       <w:r>
         <w:rPr>
           <w:rFonts w:ascii="Arial" w:hAnsi="Arial" w:cs="Arial"/>

</xml_diff>